<commit_message>
Agrego nombre del proyecto y de los integrantes
</commit_message>
<xml_diff>
--- a/doc/uai-lppa-propuesta-tp.docx
+++ b/doc/uai-lppa-propuesta-tp.docx
@@ -2,21 +2,86 @@
 <file path=word/document.xml><?xml version="1.0" encoding="utf-8"?>
 <w:document xmlns:wpc="http://schemas.microsoft.com/office/word/2010/wordprocessingCanvas" xmlns:cx="http://schemas.microsoft.com/office/drawing/2014/chartex" xmlns:cx1="http://schemas.microsoft.com/office/drawing/2015/9/8/chartex" xmlns:cx2="http://schemas.microsoft.com/office/drawing/2015/10/21/chartex" xmlns:cx3="http://schemas.microsoft.com/office/drawing/2016/5/9/chartex" xmlns:cx4="http://schemas.microsoft.com/office/drawing/2016/5/10/chartex" xmlns:cx5="http://schemas.microsoft.com/office/drawing/2016/5/11/chartex" xmlns:cx6="http://schemas.microsoft.com/office/drawing/2016/5/12/chartex" xmlns:cx7="http://schemas.microsoft.com/office/drawing/2016/5/13/chartex" xmlns:cx8="http://schemas.microsoft.com/office/drawing/2016/5/14/chartex" xmlns:mc="http://schemas.openxmlformats.org/markup-compatibility/2006" xmlns:aink="http://schemas.microsoft.com/office/drawing/2016/ink" xmlns:am3d="http://schemas.microsoft.com/office/drawing/2017/model3d" xmlns:o="urn:schemas-microsoft-com:office:office" xmlns:r="http://schemas.openxmlformats.org/officeDocument/2006/relationships" xmlns:m="http://schemas.openxmlformats.org/officeDocument/2006/math" xmlns:v="urn:schemas-microsoft-com:vml" xmlns:wp14="http://schemas.microsoft.com/office/word/2010/wordprocessingDrawing" xmlns:wp="http://schemas.openxmlformats.org/drawingml/2006/wordprocessingDrawing" xmlns:w10="urn:schemas-microsoft-com:office:word" xmlns:w="http://schemas.openxmlformats.org/wordprocessingml/2006/main" xmlns:w14="http://schemas.microsoft.com/office/word/2010/wordml" xmlns:w15="http://schemas.microsoft.com/office/word/2012/wordml" xmlns:w16cid="http://schemas.microsoft.com/office/word/2016/wordml/cid" xmlns:w16se="http://schemas.microsoft.com/office/word/2015/wordml/symex" xmlns:wpg="http://schemas.microsoft.com/office/word/2010/wordprocessingGroup" xmlns:wpi="http://schemas.microsoft.com/office/word/2010/wordprocessingInk" xmlns:wne="http://schemas.microsoft.com/office/word/2006/wordml" xmlns:wps="http://schemas.microsoft.com/office/word/2010/wordprocessingShape" mc:Ignorable="w14 w15 w16se w16cid wp14">
   <w:body>
-    <w:p/>
     <w:p>
       <w:r>
+        <w:rPr>
+          <w:b/>
+          <w:bCs/>
+          <w:u w:val="single"/>
+        </w:rPr>
+        <w:t>Nombre del proyecto</w:t>
+      </w:r>
+      <w:r>
+        <w:t>: BuyMotors</w:t>
+      </w:r>
+    </w:p>
+    <w:p>
+      <w:pPr>
+        <w:ind w:left="1416" w:hanging="1416"/>
+      </w:pPr>
+      <w:r>
+        <w:rPr>
+          <w:b/>
+          <w:bCs/>
+          <w:u w:val="single"/>
+        </w:rPr>
+        <w:t>Participantes</w:t>
+      </w:r>
+      <w:r>
+        <w:t>:</w:t>
+      </w:r>
+      <w:r>
+        <w:tab/>
+      </w:r>
+      <w:r>
+        <w:t>Jorrieto Mariano</w:t>
+      </w:r>
+      <w:r>
+        <w:br/>
+      </w:r>
+      <w:r>
+        <w:t>L</w:t>
+      </w:r>
+      <w:r>
+        <w:t>ó</w:t>
+      </w:r>
+      <w:r>
+        <w:t>pez Ariel</w:t>
+      </w:r>
+      <w:r>
+        <w:br/>
+      </w:r>
+      <w:r>
+        <w:t>Schiter Tomás</w:t>
+      </w:r>
+      <w:r>
+        <w:br/>
+      </w:r>
+      <w:r>
+        <w:t>Zurriable Jorge</w:t>
+      </w:r>
+    </w:p>
+    <w:p>
+      <w:pPr>
+        <w:ind w:left="1416" w:hanging="1416"/>
+      </w:pPr>
+      <w:r>
+        <w:rPr>
+          <w:b/>
+          <w:bCs/>
+          <w:u w:val="single"/>
+        </w:rPr>
+        <w:t>Propuesta</w:t>
+      </w:r>
+      <w:bookmarkStart w:id="0" w:name="_GoBack"/>
+      <w:bookmarkEnd w:id="0"/>
+    </w:p>
+    <w:p>
+      <w:r>
         <w:t>Proponemos para el Trabajo Práctico d</w:t>
       </w:r>
       <w:r>
-        <w:t>e la materia la creación de un e-</w:t>
-      </w:r>
-      <w:proofErr w:type="spellStart"/>
-      <w:r>
-        <w:t>commerce</w:t>
-      </w:r>
-      <w:proofErr w:type="spellEnd"/>
-      <w:r>
-        <w:t xml:space="preserve"> basado en una concesionaria. La misma permitirá a los clientes acceder al inventario completo de los vehículos en venta y a una descripción detallada de los mismos y </w:t>
+        <w:t xml:space="preserve">e la materia la creación de un e-commerce basado en una concesionaria. La misma permitirá a los clientes acceder al inventario completo de los vehículos en venta y a una descripción detallada de los mismos y </w:t>
       </w:r>
       <w:r>
         <w:t xml:space="preserve">sus características a través de la web. Si el cliente lo desea, puede seleccionar vehículos para agregar a un “carrito” y realizar posteriormente una compra. Para mejorar la experiencia del cliente, se proporcionará </w:t>
@@ -82,21 +147,13 @@
 <w:ftr xmlns:wpc="http://schemas.microsoft.com/office/word/2010/wordprocessingCanvas" xmlns:cx="http://schemas.microsoft.com/office/drawing/2014/chartex" xmlns:cx1="http://schemas.microsoft.com/office/drawing/2015/9/8/chartex" xmlns:cx2="http://schemas.microsoft.com/office/drawing/2015/10/21/chartex" xmlns:cx3="http://schemas.microsoft.com/office/drawing/2016/5/9/chartex" xmlns:cx4="http://schemas.microsoft.com/office/drawing/2016/5/10/chartex" xmlns:cx5="http://schemas.microsoft.com/office/drawing/2016/5/11/chartex" xmlns:cx6="http://schemas.microsoft.com/office/drawing/2016/5/12/chartex" xmlns:cx7="http://schemas.microsoft.com/office/drawing/2016/5/13/chartex" xmlns:cx8="http://schemas.microsoft.com/office/drawing/2016/5/14/chartex" xmlns:mc="http://schemas.openxmlformats.org/markup-compatibility/2006" xmlns:aink="http://schemas.microsoft.com/office/drawing/2016/ink" xmlns:am3d="http://schemas.microsoft.com/office/drawing/2017/model3d" xmlns:o="urn:schemas-microsoft-com:office:office" xmlns:r="http://schemas.openxmlformats.org/officeDocument/2006/relationships" xmlns:m="http://schemas.openxmlformats.org/officeDocument/2006/math" xmlns:v="urn:schemas-microsoft-com:vml" xmlns:wp14="http://schemas.microsoft.com/office/word/2010/wordprocessingDrawing" xmlns:wp="http://schemas.openxmlformats.org/drawingml/2006/wordprocessingDrawing" xmlns:w10="urn:schemas-microsoft-com:office:word" xmlns:w="http://schemas.openxmlformats.org/wordprocessingml/2006/main" xmlns:w14="http://schemas.microsoft.com/office/word/2010/wordml" xmlns:w15="http://schemas.microsoft.com/office/word/2012/wordml" xmlns:w16cid="http://schemas.microsoft.com/office/word/2016/wordml/cid" xmlns:w16se="http://schemas.microsoft.com/office/word/2015/wordml/symex" xmlns:wpg="http://schemas.microsoft.com/office/word/2010/wordprocessingGroup" xmlns:wpi="http://schemas.microsoft.com/office/word/2010/wordprocessingInk" xmlns:wne="http://schemas.microsoft.com/office/word/2006/wordml" xmlns:wps="http://schemas.microsoft.com/office/word/2010/wordprocessingShape" mc:Ignorable="w14 w15 w16se w16cid wp14">
   <w:p>
     <w:pPr>
-      <w:pStyle w:val="Footer"/>
+      <w:pStyle w:val="Piedepgina"/>
     </w:pPr>
     <w:r>
       <w:t>Participantes del proyecto</w:t>
     </w:r>
     <w:r>
-      <w:t xml:space="preserve">: </w:t>
-    </w:r>
-    <w:proofErr w:type="spellStart"/>
-    <w:r>
-      <w:t>Jorrieto</w:t>
-    </w:r>
-    <w:proofErr w:type="spellEnd"/>
-    <w:r>
-      <w:t xml:space="preserve"> Mariano, L</w:t>
+      <w:t>: Jorrieto Mariano, L</w:t>
     </w:r>
     <w:r>
       <w:t>ó</w:t>
@@ -105,23 +162,7 @@
       <w:t>pez Ariel,</w:t>
     </w:r>
     <w:r>
-      <w:t xml:space="preserve"> </w:t>
-    </w:r>
-    <w:proofErr w:type="spellStart"/>
-    <w:r>
-      <w:t>Schiter</w:t>
-    </w:r>
-    <w:proofErr w:type="spellEnd"/>
-    <w:r>
-      <w:t xml:space="preserve"> Tomás y </w:t>
-    </w:r>
-    <w:proofErr w:type="spellStart"/>
-    <w:r>
-      <w:t>Zurriable</w:t>
-    </w:r>
-    <w:proofErr w:type="spellEnd"/>
-    <w:r>
-      <w:t xml:space="preserve"> Jorge</w:t>
+      <w:t xml:space="preserve"> Schiter Tomás y Zurriable Jorge</w:t>
     </w:r>
   </w:p>
 </w:ftr>
@@ -156,7 +197,7 @@
 <w:hdr xmlns:wpc="http://schemas.microsoft.com/office/word/2010/wordprocessingCanvas" xmlns:cx="http://schemas.microsoft.com/office/drawing/2014/chartex" xmlns:cx1="http://schemas.microsoft.com/office/drawing/2015/9/8/chartex" xmlns:cx2="http://schemas.microsoft.com/office/drawing/2015/10/21/chartex" xmlns:cx3="http://schemas.microsoft.com/office/drawing/2016/5/9/chartex" xmlns:cx4="http://schemas.microsoft.com/office/drawing/2016/5/10/chartex" xmlns:cx5="http://schemas.microsoft.com/office/drawing/2016/5/11/chartex" xmlns:cx6="http://schemas.microsoft.com/office/drawing/2016/5/12/chartex" xmlns:cx7="http://schemas.microsoft.com/office/drawing/2016/5/13/chartex" xmlns:cx8="http://schemas.microsoft.com/office/drawing/2016/5/14/chartex" xmlns:mc="http://schemas.openxmlformats.org/markup-compatibility/2006" xmlns:aink="http://schemas.microsoft.com/office/drawing/2016/ink" xmlns:am3d="http://schemas.microsoft.com/office/drawing/2017/model3d" xmlns:o="urn:schemas-microsoft-com:office:office" xmlns:r="http://schemas.openxmlformats.org/officeDocument/2006/relationships" xmlns:m="http://schemas.openxmlformats.org/officeDocument/2006/math" xmlns:v="urn:schemas-microsoft-com:vml" xmlns:wp14="http://schemas.microsoft.com/office/word/2010/wordprocessingDrawing" xmlns:wp="http://schemas.openxmlformats.org/drawingml/2006/wordprocessingDrawing" xmlns:w10="urn:schemas-microsoft-com:office:word" xmlns:w="http://schemas.openxmlformats.org/wordprocessingml/2006/main" xmlns:w14="http://schemas.microsoft.com/office/word/2010/wordml" xmlns:w15="http://schemas.microsoft.com/office/word/2012/wordml" xmlns:w16cid="http://schemas.microsoft.com/office/word/2016/wordml/cid" xmlns:w16se="http://schemas.microsoft.com/office/word/2015/wordml/symex" xmlns:wpg="http://schemas.microsoft.com/office/word/2010/wordprocessingGroup" xmlns:wpi="http://schemas.microsoft.com/office/word/2010/wordprocessingInk" xmlns:wne="http://schemas.microsoft.com/office/word/2006/wordml" xmlns:wps="http://schemas.microsoft.com/office/word/2010/wordprocessingShape" mc:Ignorable="w14 w15 w16se w16cid wp14">
   <w:p>
     <w:pPr>
-      <w:pStyle w:val="Header"/>
+      <w:pStyle w:val="Encabezado"/>
       <w:jc w:val="center"/>
     </w:pPr>
     <w:r>
@@ -245,7 +286,7 @@
   </w:p>
   <w:p>
     <w:pPr>
-      <w:pStyle w:val="Header"/>
+      <w:pStyle w:val="Encabezado"/>
       <w:jc w:val="center"/>
     </w:pPr>
     <w:r>
@@ -254,7 +295,7 @@
   </w:p>
   <w:p>
     <w:pPr>
-      <w:pStyle w:val="Header"/>
+      <w:pStyle w:val="Encabezado"/>
     </w:pPr>
   </w:p>
 </w:hdr>
@@ -659,13 +700,13 @@
     <w:name w:val="Normal"/>
     <w:qFormat/>
   </w:style>
-  <w:style w:type="character" w:default="1" w:styleId="DefaultParagraphFont">
+  <w:style w:type="character" w:default="1" w:styleId="Fuentedeprrafopredeter">
     <w:name w:val="Default Paragraph Font"/>
     <w:uiPriority w:val="1"/>
     <w:semiHidden/>
     <w:unhideWhenUsed/>
   </w:style>
-  <w:style w:type="table" w:default="1" w:styleId="TableNormal">
+  <w:style w:type="table" w:default="1" w:styleId="Tablanormal">
     <w:name w:val="Normal Table"/>
     <w:uiPriority w:val="99"/>
     <w:semiHidden/>
@@ -680,16 +721,16 @@
       </w:tblCellMar>
     </w:tblPr>
   </w:style>
-  <w:style w:type="numbering" w:default="1" w:styleId="NoList">
+  <w:style w:type="numbering" w:default="1" w:styleId="Sinlista">
     <w:name w:val="No List"/>
     <w:uiPriority w:val="99"/>
     <w:semiHidden/>
     <w:unhideWhenUsed/>
   </w:style>
-  <w:style w:type="paragraph" w:styleId="Header">
+  <w:style w:type="paragraph" w:styleId="Encabezado">
     <w:name w:val="header"/>
     <w:basedOn w:val="Normal"/>
-    <w:link w:val="HeaderChar"/>
+    <w:link w:val="EncabezadoCar"/>
     <w:uiPriority w:val="99"/>
     <w:unhideWhenUsed/>
     <w:rsid w:val="00EA1449"/>
@@ -701,17 +742,17 @@
       <w:spacing w:after="0" w:line="240" w:lineRule="auto"/>
     </w:pPr>
   </w:style>
-  <w:style w:type="character" w:customStyle="1" w:styleId="HeaderChar">
-    <w:name w:val="Header Char"/>
-    <w:basedOn w:val="DefaultParagraphFont"/>
-    <w:link w:val="Header"/>
+  <w:style w:type="character" w:customStyle="1" w:styleId="EncabezadoCar">
+    <w:name w:val="Encabezado Car"/>
+    <w:basedOn w:val="Fuentedeprrafopredeter"/>
+    <w:link w:val="Encabezado"/>
     <w:uiPriority w:val="99"/>
     <w:rsid w:val="00EA1449"/>
   </w:style>
-  <w:style w:type="paragraph" w:styleId="Footer">
+  <w:style w:type="paragraph" w:styleId="Piedepgina">
     <w:name w:val="footer"/>
     <w:basedOn w:val="Normal"/>
-    <w:link w:val="FooterChar"/>
+    <w:link w:val="PiedepginaCar"/>
     <w:uiPriority w:val="99"/>
     <w:unhideWhenUsed/>
     <w:rsid w:val="00EA1449"/>
@@ -723,10 +764,10 @@
       <w:spacing w:after="0" w:line="240" w:lineRule="auto"/>
     </w:pPr>
   </w:style>
-  <w:style w:type="character" w:customStyle="1" w:styleId="FooterChar">
-    <w:name w:val="Footer Char"/>
-    <w:basedOn w:val="DefaultParagraphFont"/>
-    <w:link w:val="Footer"/>
+  <w:style w:type="character" w:customStyle="1" w:styleId="PiedepginaCar">
+    <w:name w:val="Pie de página Car"/>
+    <w:basedOn w:val="Fuentedeprrafopredeter"/>
+    <w:link w:val="Piedepgina"/>
     <w:uiPriority w:val="99"/>
     <w:rsid w:val="00EA1449"/>
   </w:style>

</xml_diff>

<commit_message>
Corrijo mi apellido en el doc de la propuesta
</commit_message>
<xml_diff>
--- a/doc/uai-lppa-propuesta-tp.docx
+++ b/doc/uai-lppa-propuesta-tp.docx
@@ -1,6 +1,6 @@
 
 <file path=word/document.xml><?xml version="1.0" encoding="utf-8"?>
-<w:document xmlns:wpc="http://schemas.microsoft.com/office/word/2010/wordprocessingCanvas" xmlns:cx="http://schemas.microsoft.com/office/drawing/2014/chartex" xmlns:cx1="http://schemas.microsoft.com/office/drawing/2015/9/8/chartex" xmlns:cx2="http://schemas.microsoft.com/office/drawing/2015/10/21/chartex" xmlns:cx3="http://schemas.microsoft.com/office/drawing/2016/5/9/chartex" xmlns:cx4="http://schemas.microsoft.com/office/drawing/2016/5/10/chartex" xmlns:cx5="http://schemas.microsoft.com/office/drawing/2016/5/11/chartex" xmlns:cx6="http://schemas.microsoft.com/office/drawing/2016/5/12/chartex" xmlns:cx7="http://schemas.microsoft.com/office/drawing/2016/5/13/chartex" xmlns:cx8="http://schemas.microsoft.com/office/drawing/2016/5/14/chartex" xmlns:mc="http://schemas.openxmlformats.org/markup-compatibility/2006" xmlns:aink="http://schemas.microsoft.com/office/drawing/2016/ink" xmlns:am3d="http://schemas.microsoft.com/office/drawing/2017/model3d" xmlns:o="urn:schemas-microsoft-com:office:office" xmlns:r="http://schemas.openxmlformats.org/officeDocument/2006/relationships" xmlns:m="http://schemas.openxmlformats.org/officeDocument/2006/math" xmlns:v="urn:schemas-microsoft-com:vml" xmlns:wp14="http://schemas.microsoft.com/office/word/2010/wordprocessingDrawing" xmlns:wp="http://schemas.openxmlformats.org/drawingml/2006/wordprocessingDrawing" xmlns:w10="urn:schemas-microsoft-com:office:word" xmlns:w="http://schemas.openxmlformats.org/wordprocessingml/2006/main" xmlns:w14="http://schemas.microsoft.com/office/word/2010/wordml" xmlns:w15="http://schemas.microsoft.com/office/word/2012/wordml" xmlns:w16cid="http://schemas.microsoft.com/office/word/2016/wordml/cid" xmlns:w16se="http://schemas.microsoft.com/office/word/2015/wordml/symex" xmlns:wpg="http://schemas.microsoft.com/office/word/2010/wordprocessingGroup" xmlns:wpi="http://schemas.microsoft.com/office/word/2010/wordprocessingInk" xmlns:wne="http://schemas.microsoft.com/office/word/2006/wordml" xmlns:wps="http://schemas.microsoft.com/office/word/2010/wordprocessingShape" mc:Ignorable="w14 w15 w16se w16cid wp14">
+<w:document xmlns:wpc="http://schemas.microsoft.com/office/word/2010/wordprocessingCanvas" xmlns:cx="http://schemas.microsoft.com/office/drawing/2014/chartex" xmlns:cx1="http://schemas.microsoft.com/office/drawing/2015/9/8/chartex" xmlns:cx2="http://schemas.microsoft.com/office/drawing/2015/10/21/chartex" xmlns:cx3="http://schemas.microsoft.com/office/drawing/2016/5/9/chartex" xmlns:cx4="http://schemas.microsoft.com/office/drawing/2016/5/10/chartex" xmlns:cx5="http://schemas.microsoft.com/office/drawing/2016/5/11/chartex" xmlns:cx6="http://schemas.microsoft.com/office/drawing/2016/5/12/chartex" xmlns:cx7="http://schemas.microsoft.com/office/drawing/2016/5/13/chartex" xmlns:cx8="http://schemas.microsoft.com/office/drawing/2016/5/14/chartex" xmlns:mc="http://schemas.openxmlformats.org/markup-compatibility/2006" xmlns:aink="http://schemas.microsoft.com/office/drawing/2016/ink" xmlns:am3d="http://schemas.microsoft.com/office/drawing/2017/model3d" xmlns:o="urn:schemas-microsoft-com:office:office" xmlns:r="http://schemas.openxmlformats.org/officeDocument/2006/relationships" xmlns:m="http://schemas.openxmlformats.org/officeDocument/2006/math" xmlns:v="urn:schemas-microsoft-com:vml" xmlns:wp14="http://schemas.microsoft.com/office/word/2010/wordprocessingDrawing" xmlns:wp="http://schemas.openxmlformats.org/drawingml/2006/wordprocessingDrawing" xmlns:w10="urn:schemas-microsoft-com:office:word" xmlns:w="http://schemas.openxmlformats.org/wordprocessingml/2006/main" xmlns:w14="http://schemas.microsoft.com/office/word/2010/wordml" xmlns:w15="http://schemas.microsoft.com/office/word/2012/wordml" xmlns:w16cex="http://schemas.microsoft.com/office/word/2018/wordml/cex" xmlns:w16cid="http://schemas.microsoft.com/office/word/2016/wordml/cid" xmlns:w16="http://schemas.microsoft.com/office/word/2018/wordml" xmlns:w16se="http://schemas.microsoft.com/office/word/2015/wordml/symex" xmlns:wpg="http://schemas.microsoft.com/office/word/2010/wordprocessingGroup" xmlns:wpi="http://schemas.microsoft.com/office/word/2010/wordprocessingInk" xmlns:wne="http://schemas.microsoft.com/office/word/2006/wordml" xmlns:wps="http://schemas.microsoft.com/office/word/2010/wordprocessingShape" mc:Ignorable="w14 w15 w16se w16cid w16 w16cex wp14">
   <w:body>
     <w:p>
       <w:r>
@@ -12,8 +12,13 @@
         <w:t>Nombre del proyecto</w:t>
       </w:r>
       <w:r>
-        <w:t>: BuyMotors</w:t>
-      </w:r>
+        <w:t xml:space="preserve">: </w:t>
+      </w:r>
+      <w:proofErr w:type="spellStart"/>
+      <w:r>
+        <w:t>BuyMotors</w:t>
+      </w:r>
+      <w:proofErr w:type="spellEnd"/>
     </w:p>
     <w:p>
       <w:pPr>
@@ -34,7 +39,7 @@
         <w:tab/>
       </w:r>
       <w:r>
-        <w:t>Jorrieto Mariano</w:t>
+        <w:t>Jorreto Mariano</w:t>
       </w:r>
       <w:r>
         <w:br/>
@@ -51,14 +56,24 @@
       <w:r>
         <w:br/>
       </w:r>
-      <w:r>
-        <w:t>Schiter Tomás</w:t>
+      <w:proofErr w:type="spellStart"/>
+      <w:r>
+        <w:t>Schiter</w:t>
+      </w:r>
+      <w:proofErr w:type="spellEnd"/>
+      <w:r>
+        <w:t xml:space="preserve"> Tomás</w:t>
       </w:r>
       <w:r>
         <w:br/>
       </w:r>
-      <w:r>
-        <w:t>Zurriable Jorge</w:t>
+      <w:proofErr w:type="spellStart"/>
+      <w:r>
+        <w:t>Zurriable</w:t>
+      </w:r>
+      <w:proofErr w:type="spellEnd"/>
+      <w:r>
+        <w:t xml:space="preserve"> Jorge</w:t>
       </w:r>
     </w:p>
     <w:p>
@@ -73,15 +88,21 @@
         </w:rPr>
         <w:t>Propuesta</w:t>
       </w:r>
-      <w:bookmarkStart w:id="0" w:name="_GoBack"/>
-      <w:bookmarkEnd w:id="0"/>
     </w:p>
     <w:p>
       <w:r>
         <w:t>Proponemos para el Trabajo Práctico d</w:t>
       </w:r>
       <w:r>
-        <w:t xml:space="preserve">e la materia la creación de un e-commerce basado en una concesionaria. La misma permitirá a los clientes acceder al inventario completo de los vehículos en venta y a una descripción detallada de los mismos y </w:t>
+        <w:t>e la materia la creación de un e-</w:t>
+      </w:r>
+      <w:proofErr w:type="spellStart"/>
+      <w:r>
+        <w:t>commerce</w:t>
+      </w:r>
+      <w:proofErr w:type="spellEnd"/>
+      <w:r>
+        <w:t xml:space="preserve"> basado en una concesionaria. La misma permitirá a los clientes acceder al inventario completo de los vehículos en venta y a una descripción detallada de los mismos y </w:t>
       </w:r>
       <w:r>
         <w:t xml:space="preserve">sus características a través de la web. Si el cliente lo desea, puede seleccionar vehículos para agregar a un “carrito” y realizar posteriormente una compra. Para mejorar la experiencia del cliente, se proporcionará </w:t>
@@ -119,7 +140,7 @@
 </file>
 
 <file path=word/endnotes.xml><?xml version="1.0" encoding="utf-8"?>
-<w:endnotes xmlns:wpc="http://schemas.microsoft.com/office/word/2010/wordprocessingCanvas" xmlns:cx="http://schemas.microsoft.com/office/drawing/2014/chartex" xmlns:cx1="http://schemas.microsoft.com/office/drawing/2015/9/8/chartex" xmlns:cx2="http://schemas.microsoft.com/office/drawing/2015/10/21/chartex" xmlns:cx3="http://schemas.microsoft.com/office/drawing/2016/5/9/chartex" xmlns:cx4="http://schemas.microsoft.com/office/drawing/2016/5/10/chartex" xmlns:cx5="http://schemas.microsoft.com/office/drawing/2016/5/11/chartex" xmlns:cx6="http://schemas.microsoft.com/office/drawing/2016/5/12/chartex" xmlns:cx7="http://schemas.microsoft.com/office/drawing/2016/5/13/chartex" xmlns:cx8="http://schemas.microsoft.com/office/drawing/2016/5/14/chartex" xmlns:mc="http://schemas.openxmlformats.org/markup-compatibility/2006" xmlns:aink="http://schemas.microsoft.com/office/drawing/2016/ink" xmlns:am3d="http://schemas.microsoft.com/office/drawing/2017/model3d" xmlns:o="urn:schemas-microsoft-com:office:office" xmlns:r="http://schemas.openxmlformats.org/officeDocument/2006/relationships" xmlns:m="http://schemas.openxmlformats.org/officeDocument/2006/math" xmlns:v="urn:schemas-microsoft-com:vml" xmlns:wp14="http://schemas.microsoft.com/office/word/2010/wordprocessingDrawing" xmlns:wp="http://schemas.openxmlformats.org/drawingml/2006/wordprocessingDrawing" xmlns:w10="urn:schemas-microsoft-com:office:word" xmlns:w="http://schemas.openxmlformats.org/wordprocessingml/2006/main" xmlns:w14="http://schemas.microsoft.com/office/word/2010/wordml" xmlns:w15="http://schemas.microsoft.com/office/word/2012/wordml" xmlns:w16cid="http://schemas.microsoft.com/office/word/2016/wordml/cid" xmlns:w16se="http://schemas.microsoft.com/office/word/2015/wordml/symex" xmlns:wpg="http://schemas.microsoft.com/office/word/2010/wordprocessingGroup" xmlns:wpi="http://schemas.microsoft.com/office/word/2010/wordprocessingInk" xmlns:wne="http://schemas.microsoft.com/office/word/2006/wordml" xmlns:wps="http://schemas.microsoft.com/office/word/2010/wordprocessingShape" mc:Ignorable="w14 w15 w16se w16cid wp14">
+<w:endnotes xmlns:wpc="http://schemas.microsoft.com/office/word/2010/wordprocessingCanvas" xmlns:cx="http://schemas.microsoft.com/office/drawing/2014/chartex" xmlns:cx1="http://schemas.microsoft.com/office/drawing/2015/9/8/chartex" xmlns:cx2="http://schemas.microsoft.com/office/drawing/2015/10/21/chartex" xmlns:cx3="http://schemas.microsoft.com/office/drawing/2016/5/9/chartex" xmlns:cx4="http://schemas.microsoft.com/office/drawing/2016/5/10/chartex" xmlns:cx5="http://schemas.microsoft.com/office/drawing/2016/5/11/chartex" xmlns:cx6="http://schemas.microsoft.com/office/drawing/2016/5/12/chartex" xmlns:cx7="http://schemas.microsoft.com/office/drawing/2016/5/13/chartex" xmlns:cx8="http://schemas.microsoft.com/office/drawing/2016/5/14/chartex" xmlns:mc="http://schemas.openxmlformats.org/markup-compatibility/2006" xmlns:aink="http://schemas.microsoft.com/office/drawing/2016/ink" xmlns:am3d="http://schemas.microsoft.com/office/drawing/2017/model3d" xmlns:o="urn:schemas-microsoft-com:office:office" xmlns:r="http://schemas.openxmlformats.org/officeDocument/2006/relationships" xmlns:m="http://schemas.openxmlformats.org/officeDocument/2006/math" xmlns:v="urn:schemas-microsoft-com:vml" xmlns:wp14="http://schemas.microsoft.com/office/word/2010/wordprocessingDrawing" xmlns:wp="http://schemas.openxmlformats.org/drawingml/2006/wordprocessingDrawing" xmlns:w10="urn:schemas-microsoft-com:office:word" xmlns:w="http://schemas.openxmlformats.org/wordprocessingml/2006/main" xmlns:w14="http://schemas.microsoft.com/office/word/2010/wordml" xmlns:w15="http://schemas.microsoft.com/office/word/2012/wordml" xmlns:w16cex="http://schemas.microsoft.com/office/word/2018/wordml/cex" xmlns:w16cid="http://schemas.microsoft.com/office/word/2016/wordml/cid" xmlns:w16="http://schemas.microsoft.com/office/word/2018/wordml" xmlns:w16se="http://schemas.microsoft.com/office/word/2015/wordml/symex" xmlns:wpg="http://schemas.microsoft.com/office/word/2010/wordprocessingGroup" xmlns:wpi="http://schemas.microsoft.com/office/word/2010/wordprocessingInk" xmlns:wne="http://schemas.microsoft.com/office/word/2006/wordml" xmlns:wps="http://schemas.microsoft.com/office/word/2010/wordprocessingShape" mc:Ignorable="w14 w15 w16se w16cid w16 w16cex wp14">
   <w:endnote w:type="separator" w:id="-1">
     <w:p>
       <w:pPr>
@@ -144,7 +165,7 @@
 </file>
 
 <file path=word/footer1.xml><?xml version="1.0" encoding="utf-8"?>
-<w:ftr xmlns:wpc="http://schemas.microsoft.com/office/word/2010/wordprocessingCanvas" xmlns:cx="http://schemas.microsoft.com/office/drawing/2014/chartex" xmlns:cx1="http://schemas.microsoft.com/office/drawing/2015/9/8/chartex" xmlns:cx2="http://schemas.microsoft.com/office/drawing/2015/10/21/chartex" xmlns:cx3="http://schemas.microsoft.com/office/drawing/2016/5/9/chartex" xmlns:cx4="http://schemas.microsoft.com/office/drawing/2016/5/10/chartex" xmlns:cx5="http://schemas.microsoft.com/office/drawing/2016/5/11/chartex" xmlns:cx6="http://schemas.microsoft.com/office/drawing/2016/5/12/chartex" xmlns:cx7="http://schemas.microsoft.com/office/drawing/2016/5/13/chartex" xmlns:cx8="http://schemas.microsoft.com/office/drawing/2016/5/14/chartex" xmlns:mc="http://schemas.openxmlformats.org/markup-compatibility/2006" xmlns:aink="http://schemas.microsoft.com/office/drawing/2016/ink" xmlns:am3d="http://schemas.microsoft.com/office/drawing/2017/model3d" xmlns:o="urn:schemas-microsoft-com:office:office" xmlns:r="http://schemas.openxmlformats.org/officeDocument/2006/relationships" xmlns:m="http://schemas.openxmlformats.org/officeDocument/2006/math" xmlns:v="urn:schemas-microsoft-com:vml" xmlns:wp14="http://schemas.microsoft.com/office/word/2010/wordprocessingDrawing" xmlns:wp="http://schemas.openxmlformats.org/drawingml/2006/wordprocessingDrawing" xmlns:w10="urn:schemas-microsoft-com:office:word" xmlns:w="http://schemas.openxmlformats.org/wordprocessingml/2006/main" xmlns:w14="http://schemas.microsoft.com/office/word/2010/wordml" xmlns:w15="http://schemas.microsoft.com/office/word/2012/wordml" xmlns:w16cid="http://schemas.microsoft.com/office/word/2016/wordml/cid" xmlns:w16se="http://schemas.microsoft.com/office/word/2015/wordml/symex" xmlns:wpg="http://schemas.microsoft.com/office/word/2010/wordprocessingGroup" xmlns:wpi="http://schemas.microsoft.com/office/word/2010/wordprocessingInk" xmlns:wne="http://schemas.microsoft.com/office/word/2006/wordml" xmlns:wps="http://schemas.microsoft.com/office/word/2010/wordprocessingShape" mc:Ignorable="w14 w15 w16se w16cid wp14">
+<w:ftr xmlns:wpc="http://schemas.microsoft.com/office/word/2010/wordprocessingCanvas" xmlns:cx="http://schemas.microsoft.com/office/drawing/2014/chartex" xmlns:cx1="http://schemas.microsoft.com/office/drawing/2015/9/8/chartex" xmlns:cx2="http://schemas.microsoft.com/office/drawing/2015/10/21/chartex" xmlns:cx3="http://schemas.microsoft.com/office/drawing/2016/5/9/chartex" xmlns:cx4="http://schemas.microsoft.com/office/drawing/2016/5/10/chartex" xmlns:cx5="http://schemas.microsoft.com/office/drawing/2016/5/11/chartex" xmlns:cx6="http://schemas.microsoft.com/office/drawing/2016/5/12/chartex" xmlns:cx7="http://schemas.microsoft.com/office/drawing/2016/5/13/chartex" xmlns:cx8="http://schemas.microsoft.com/office/drawing/2016/5/14/chartex" xmlns:mc="http://schemas.openxmlformats.org/markup-compatibility/2006" xmlns:aink="http://schemas.microsoft.com/office/drawing/2016/ink" xmlns:am3d="http://schemas.microsoft.com/office/drawing/2017/model3d" xmlns:o="urn:schemas-microsoft-com:office:office" xmlns:r="http://schemas.openxmlformats.org/officeDocument/2006/relationships" xmlns:m="http://schemas.openxmlformats.org/officeDocument/2006/math" xmlns:v="urn:schemas-microsoft-com:vml" xmlns:wp14="http://schemas.microsoft.com/office/word/2010/wordprocessingDrawing" xmlns:wp="http://schemas.openxmlformats.org/drawingml/2006/wordprocessingDrawing" xmlns:w10="urn:schemas-microsoft-com:office:word" xmlns:w="http://schemas.openxmlformats.org/wordprocessingml/2006/main" xmlns:w14="http://schemas.microsoft.com/office/word/2010/wordml" xmlns:w15="http://schemas.microsoft.com/office/word/2012/wordml" xmlns:w16cex="http://schemas.microsoft.com/office/word/2018/wordml/cex" xmlns:w16cid="http://schemas.microsoft.com/office/word/2016/wordml/cid" xmlns:w16="http://schemas.microsoft.com/office/word/2018/wordml" xmlns:w16se="http://schemas.microsoft.com/office/word/2015/wordml/symex" xmlns:wpg="http://schemas.microsoft.com/office/word/2010/wordprocessingGroup" xmlns:wpi="http://schemas.microsoft.com/office/word/2010/wordprocessingInk" xmlns:wne="http://schemas.microsoft.com/office/word/2006/wordml" xmlns:wps="http://schemas.microsoft.com/office/word/2010/wordprocessingShape" mc:Ignorable="w14 w15 w16se w16cid w16 w16cex wp14">
   <w:p>
     <w:pPr>
       <w:pStyle w:val="Piedepgina"/>
@@ -153,7 +174,7 @@
       <w:t>Participantes del proyecto</w:t>
     </w:r>
     <w:r>
-      <w:t>: Jorrieto Mariano, L</w:t>
+      <w:t>: Jorreto Mariano, L</w:t>
     </w:r>
     <w:r>
       <w:t>ó</w:t>
@@ -162,14 +183,30 @@
       <w:t>pez Ariel,</w:t>
     </w:r>
     <w:r>
-      <w:t xml:space="preserve"> Schiter Tomás y Zurriable Jorge</w:t>
+      <w:t xml:space="preserve"> </w:t>
+    </w:r>
+    <w:proofErr w:type="spellStart"/>
+    <w:r>
+      <w:t>Schiter</w:t>
+    </w:r>
+    <w:proofErr w:type="spellEnd"/>
+    <w:r>
+      <w:t xml:space="preserve"> Tomás y </w:t>
+    </w:r>
+    <w:proofErr w:type="spellStart"/>
+    <w:r>
+      <w:t>Zurriable</w:t>
+    </w:r>
+    <w:proofErr w:type="spellEnd"/>
+    <w:r>
+      <w:t xml:space="preserve"> Jorge</w:t>
     </w:r>
   </w:p>
 </w:ftr>
 </file>
 
 <file path=word/footnotes.xml><?xml version="1.0" encoding="utf-8"?>
-<w:footnotes xmlns:wpc="http://schemas.microsoft.com/office/word/2010/wordprocessingCanvas" xmlns:cx="http://schemas.microsoft.com/office/drawing/2014/chartex" xmlns:cx1="http://schemas.microsoft.com/office/drawing/2015/9/8/chartex" xmlns:cx2="http://schemas.microsoft.com/office/drawing/2015/10/21/chartex" xmlns:cx3="http://schemas.microsoft.com/office/drawing/2016/5/9/chartex" xmlns:cx4="http://schemas.microsoft.com/office/drawing/2016/5/10/chartex" xmlns:cx5="http://schemas.microsoft.com/office/drawing/2016/5/11/chartex" xmlns:cx6="http://schemas.microsoft.com/office/drawing/2016/5/12/chartex" xmlns:cx7="http://schemas.microsoft.com/office/drawing/2016/5/13/chartex" xmlns:cx8="http://schemas.microsoft.com/office/drawing/2016/5/14/chartex" xmlns:mc="http://schemas.openxmlformats.org/markup-compatibility/2006" xmlns:aink="http://schemas.microsoft.com/office/drawing/2016/ink" xmlns:am3d="http://schemas.microsoft.com/office/drawing/2017/model3d" xmlns:o="urn:schemas-microsoft-com:office:office" xmlns:r="http://schemas.openxmlformats.org/officeDocument/2006/relationships" xmlns:m="http://schemas.openxmlformats.org/officeDocument/2006/math" xmlns:v="urn:schemas-microsoft-com:vml" xmlns:wp14="http://schemas.microsoft.com/office/word/2010/wordprocessingDrawing" xmlns:wp="http://schemas.openxmlformats.org/drawingml/2006/wordprocessingDrawing" xmlns:w10="urn:schemas-microsoft-com:office:word" xmlns:w="http://schemas.openxmlformats.org/wordprocessingml/2006/main" xmlns:w14="http://schemas.microsoft.com/office/word/2010/wordml" xmlns:w15="http://schemas.microsoft.com/office/word/2012/wordml" xmlns:w16cid="http://schemas.microsoft.com/office/word/2016/wordml/cid" xmlns:w16se="http://schemas.microsoft.com/office/word/2015/wordml/symex" xmlns:wpg="http://schemas.microsoft.com/office/word/2010/wordprocessingGroup" xmlns:wpi="http://schemas.microsoft.com/office/word/2010/wordprocessingInk" xmlns:wne="http://schemas.microsoft.com/office/word/2006/wordml" xmlns:wps="http://schemas.microsoft.com/office/word/2010/wordprocessingShape" mc:Ignorable="w14 w15 w16se w16cid wp14">
+<w:footnotes xmlns:wpc="http://schemas.microsoft.com/office/word/2010/wordprocessingCanvas" xmlns:cx="http://schemas.microsoft.com/office/drawing/2014/chartex" xmlns:cx1="http://schemas.microsoft.com/office/drawing/2015/9/8/chartex" xmlns:cx2="http://schemas.microsoft.com/office/drawing/2015/10/21/chartex" xmlns:cx3="http://schemas.microsoft.com/office/drawing/2016/5/9/chartex" xmlns:cx4="http://schemas.microsoft.com/office/drawing/2016/5/10/chartex" xmlns:cx5="http://schemas.microsoft.com/office/drawing/2016/5/11/chartex" xmlns:cx6="http://schemas.microsoft.com/office/drawing/2016/5/12/chartex" xmlns:cx7="http://schemas.microsoft.com/office/drawing/2016/5/13/chartex" xmlns:cx8="http://schemas.microsoft.com/office/drawing/2016/5/14/chartex" xmlns:mc="http://schemas.openxmlformats.org/markup-compatibility/2006" xmlns:aink="http://schemas.microsoft.com/office/drawing/2016/ink" xmlns:am3d="http://schemas.microsoft.com/office/drawing/2017/model3d" xmlns:o="urn:schemas-microsoft-com:office:office" xmlns:r="http://schemas.openxmlformats.org/officeDocument/2006/relationships" xmlns:m="http://schemas.openxmlformats.org/officeDocument/2006/math" xmlns:v="urn:schemas-microsoft-com:vml" xmlns:wp14="http://schemas.microsoft.com/office/word/2010/wordprocessingDrawing" xmlns:wp="http://schemas.openxmlformats.org/drawingml/2006/wordprocessingDrawing" xmlns:w10="urn:schemas-microsoft-com:office:word" xmlns:w="http://schemas.openxmlformats.org/wordprocessingml/2006/main" xmlns:w14="http://schemas.microsoft.com/office/word/2010/wordml" xmlns:w15="http://schemas.microsoft.com/office/word/2012/wordml" xmlns:w16cex="http://schemas.microsoft.com/office/word/2018/wordml/cex" xmlns:w16cid="http://schemas.microsoft.com/office/word/2016/wordml/cid" xmlns:w16="http://schemas.microsoft.com/office/word/2018/wordml" xmlns:w16se="http://schemas.microsoft.com/office/word/2015/wordml/symex" xmlns:wpg="http://schemas.microsoft.com/office/word/2010/wordprocessingGroup" xmlns:wpi="http://schemas.microsoft.com/office/word/2010/wordprocessingInk" xmlns:wne="http://schemas.microsoft.com/office/word/2006/wordml" xmlns:wps="http://schemas.microsoft.com/office/word/2010/wordprocessingShape" mc:Ignorable="w14 w15 w16se w16cid w16 w16cex wp14">
   <w:footnote w:type="separator" w:id="-1">
     <w:p>
       <w:pPr>
@@ -194,7 +231,7 @@
 </file>
 
 <file path=word/header1.xml><?xml version="1.0" encoding="utf-8"?>
-<w:hdr xmlns:wpc="http://schemas.microsoft.com/office/word/2010/wordprocessingCanvas" xmlns:cx="http://schemas.microsoft.com/office/drawing/2014/chartex" xmlns:cx1="http://schemas.microsoft.com/office/drawing/2015/9/8/chartex" xmlns:cx2="http://schemas.microsoft.com/office/drawing/2015/10/21/chartex" xmlns:cx3="http://schemas.microsoft.com/office/drawing/2016/5/9/chartex" xmlns:cx4="http://schemas.microsoft.com/office/drawing/2016/5/10/chartex" xmlns:cx5="http://schemas.microsoft.com/office/drawing/2016/5/11/chartex" xmlns:cx6="http://schemas.microsoft.com/office/drawing/2016/5/12/chartex" xmlns:cx7="http://schemas.microsoft.com/office/drawing/2016/5/13/chartex" xmlns:cx8="http://schemas.microsoft.com/office/drawing/2016/5/14/chartex" xmlns:mc="http://schemas.openxmlformats.org/markup-compatibility/2006" xmlns:aink="http://schemas.microsoft.com/office/drawing/2016/ink" xmlns:am3d="http://schemas.microsoft.com/office/drawing/2017/model3d" xmlns:o="urn:schemas-microsoft-com:office:office" xmlns:r="http://schemas.openxmlformats.org/officeDocument/2006/relationships" xmlns:m="http://schemas.openxmlformats.org/officeDocument/2006/math" xmlns:v="urn:schemas-microsoft-com:vml" xmlns:wp14="http://schemas.microsoft.com/office/word/2010/wordprocessingDrawing" xmlns:wp="http://schemas.openxmlformats.org/drawingml/2006/wordprocessingDrawing" xmlns:w10="urn:schemas-microsoft-com:office:word" xmlns:w="http://schemas.openxmlformats.org/wordprocessingml/2006/main" xmlns:w14="http://schemas.microsoft.com/office/word/2010/wordml" xmlns:w15="http://schemas.microsoft.com/office/word/2012/wordml" xmlns:w16cid="http://schemas.microsoft.com/office/word/2016/wordml/cid" xmlns:w16se="http://schemas.microsoft.com/office/word/2015/wordml/symex" xmlns:wpg="http://schemas.microsoft.com/office/word/2010/wordprocessingGroup" xmlns:wpi="http://schemas.microsoft.com/office/word/2010/wordprocessingInk" xmlns:wne="http://schemas.microsoft.com/office/word/2006/wordml" xmlns:wps="http://schemas.microsoft.com/office/word/2010/wordprocessingShape" mc:Ignorable="w14 w15 w16se w16cid wp14">
+<w:hdr xmlns:wpc="http://schemas.microsoft.com/office/word/2010/wordprocessingCanvas" xmlns:cx="http://schemas.microsoft.com/office/drawing/2014/chartex" xmlns:cx1="http://schemas.microsoft.com/office/drawing/2015/9/8/chartex" xmlns:cx2="http://schemas.microsoft.com/office/drawing/2015/10/21/chartex" xmlns:cx3="http://schemas.microsoft.com/office/drawing/2016/5/9/chartex" xmlns:cx4="http://schemas.microsoft.com/office/drawing/2016/5/10/chartex" xmlns:cx5="http://schemas.microsoft.com/office/drawing/2016/5/11/chartex" xmlns:cx6="http://schemas.microsoft.com/office/drawing/2016/5/12/chartex" xmlns:cx7="http://schemas.microsoft.com/office/drawing/2016/5/13/chartex" xmlns:cx8="http://schemas.microsoft.com/office/drawing/2016/5/14/chartex" xmlns:mc="http://schemas.openxmlformats.org/markup-compatibility/2006" xmlns:aink="http://schemas.microsoft.com/office/drawing/2016/ink" xmlns:am3d="http://schemas.microsoft.com/office/drawing/2017/model3d" xmlns:o="urn:schemas-microsoft-com:office:office" xmlns:r="http://schemas.openxmlformats.org/officeDocument/2006/relationships" xmlns:m="http://schemas.openxmlformats.org/officeDocument/2006/math" xmlns:v="urn:schemas-microsoft-com:vml" xmlns:wp14="http://schemas.microsoft.com/office/word/2010/wordprocessingDrawing" xmlns:wp="http://schemas.openxmlformats.org/drawingml/2006/wordprocessingDrawing" xmlns:w10="urn:schemas-microsoft-com:office:word" xmlns:w="http://schemas.openxmlformats.org/wordprocessingml/2006/main" xmlns:w14="http://schemas.microsoft.com/office/word/2010/wordml" xmlns:w15="http://schemas.microsoft.com/office/word/2012/wordml" xmlns:w16cex="http://schemas.microsoft.com/office/word/2018/wordml/cex" xmlns:w16cid="http://schemas.microsoft.com/office/word/2016/wordml/cid" xmlns:w16="http://schemas.microsoft.com/office/word/2018/wordml" xmlns:w16se="http://schemas.microsoft.com/office/word/2015/wordml/symex" xmlns:wpg="http://schemas.microsoft.com/office/word/2010/wordprocessingGroup" xmlns:wpi="http://schemas.microsoft.com/office/word/2010/wordprocessingInk" xmlns:wne="http://schemas.microsoft.com/office/word/2006/wordml" xmlns:wps="http://schemas.microsoft.com/office/word/2010/wordprocessingShape" mc:Ignorable="w14 w15 w16se w16cid w16 w16cex wp14">
   <w:p>
     <w:pPr>
       <w:pStyle w:val="Encabezado"/>
@@ -205,7 +242,7 @@
         <w:noProof/>
       </w:rPr>
       <w:drawing>
-        <wp:anchor distT="0" distB="0" distL="114300" distR="114300" simplePos="0" relativeHeight="251658240" behindDoc="0" locked="0" layoutInCell="1" allowOverlap="1">
+        <wp:anchor distT="0" distB="0" distL="114300" distR="114300" simplePos="0" relativeHeight="251658240" behindDoc="0" locked="0" layoutInCell="1" allowOverlap="1" wp14:anchorId="678971C5" wp14:editId="1EDE801D">
           <wp:simplePos x="0" y="0"/>
           <wp:positionH relativeFrom="rightMargin">
             <wp:posOffset>-361315</wp:posOffset>
@@ -302,7 +339,7 @@
 </file>
 
 <file path=word/styles.xml><?xml version="1.0" encoding="utf-8"?>
-<w:styles xmlns:mc="http://schemas.openxmlformats.org/markup-compatibility/2006" xmlns:r="http://schemas.openxmlformats.org/officeDocument/2006/relationships" xmlns:w="http://schemas.openxmlformats.org/wordprocessingml/2006/main" xmlns:w14="http://schemas.microsoft.com/office/word/2010/wordml" xmlns:w15="http://schemas.microsoft.com/office/word/2012/wordml" xmlns:w16cid="http://schemas.microsoft.com/office/word/2016/wordml/cid" xmlns:w16se="http://schemas.microsoft.com/office/word/2015/wordml/symex" mc:Ignorable="w14 w15 w16se w16cid">
+<w:styles xmlns:mc="http://schemas.openxmlformats.org/markup-compatibility/2006" xmlns:r="http://schemas.openxmlformats.org/officeDocument/2006/relationships" xmlns:w="http://schemas.openxmlformats.org/wordprocessingml/2006/main" xmlns:w14="http://schemas.microsoft.com/office/word/2010/wordml" xmlns:w15="http://schemas.microsoft.com/office/word/2012/wordml" xmlns:w16cex="http://schemas.microsoft.com/office/word/2018/wordml/cex" xmlns:w16cid="http://schemas.microsoft.com/office/word/2016/wordml/cid" xmlns:w16="http://schemas.microsoft.com/office/word/2018/wordml" xmlns:w16se="http://schemas.microsoft.com/office/word/2015/wordml/symex" mc:Ignorable="w14 w15 w16se w16cid w16 w16cex">
   <w:docDefaults>
     <w:rPrDefault>
       <w:rPr>

</xml_diff>